<commit_message>
Salvo os arquivos e criado arquivo 1 2 3 4 com informação número 2
</commit_message>
<xml_diff>
--- a/1 2 3 4.docx
+++ b/1 2 3 4.docx
@@ -26,6 +26,13 @@
           <w:szCs w:val="100"/>
         </w:rPr>
       </w:pPr>
+      <w:r>
+        <w:rPr>
+          <w:sz w:val="100"/>
+          <w:szCs w:val="100"/>
+        </w:rPr>
+        <w:t>2</w:t>
+      </w:r>
     </w:p>
     <w:sectPr>
       <w:pgSz w:w="11906" w:h="16838"/>

</xml_diff>

<commit_message>
Salvo os arquivos e criado arquivo 1 2 3 4 com informação número 3
</commit_message>
<xml_diff>
--- a/1 2 3 4.docx
+++ b/1 2 3 4.docx
@@ -32,6 +32,22 @@
           <w:szCs w:val="100"/>
         </w:rPr>
         <w:t>2</w:t>
+      </w:r>
+    </w:p>
+    <w:p>
+      <w:pPr>
+        <w:jc w:val="center"/>
+        <w:rPr>
+          <w:sz w:val="100"/>
+          <w:szCs w:val="100"/>
+        </w:rPr>
+      </w:pPr>
+      <w:r>
+        <w:rPr>
+          <w:sz w:val="100"/>
+          <w:szCs w:val="100"/>
+        </w:rPr>
+        <w:t>3</w:t>
       </w:r>
     </w:p>
     <w:sectPr>

</xml_diff>